<commit_message>
Herencia, Modificación ejercicio colecciones
</commit_message>
<xml_diff>
--- a/Herencia.docx
+++ b/Herencia.docx
@@ -1,6 +1,6 @@
 
 <file path=word/document.xml><?xml version="1.0" encoding="utf-8"?>
-<w:document xmlns:wpc="http://schemas.microsoft.com/office/word/2010/wordprocessingCanvas" xmlns:cx="http://schemas.microsoft.com/office/drawing/2014/chartex" xmlns:cx1="http://schemas.microsoft.com/office/drawing/2015/9/8/chartex" xmlns:cx2="http://schemas.microsoft.com/office/drawing/2015/10/21/chartex" xmlns:cx3="http://schemas.microsoft.com/office/drawing/2016/5/9/chartex" xmlns:cx4="http://schemas.microsoft.com/office/drawing/2016/5/10/chartex" xmlns:cx5="http://schemas.microsoft.com/office/drawing/2016/5/11/chartex" xmlns:cx6="http://schemas.microsoft.com/office/drawing/2016/5/12/chartex" xmlns:cx7="http://schemas.microsoft.com/office/drawing/2016/5/13/chartex" xmlns:cx8="http://schemas.microsoft.com/office/drawing/2016/5/14/chartex" xmlns:mc="http://schemas.openxmlformats.org/markup-compatibility/2006" xmlns:aink="http://schemas.microsoft.com/office/drawing/2016/ink" xmlns:am3d="http://schemas.microsoft.com/office/drawing/2017/model3d" xmlns:o="urn:schemas-microsoft-com:office:office" xmlns:r="http://schemas.openxmlformats.org/officeDocument/2006/relationships" xmlns:m="http://schemas.openxmlformats.org/officeDocument/2006/math" xmlns:v="urn:schemas-microsoft-com:vml" xmlns:wp14="http://schemas.microsoft.com/office/word/2010/wordprocessingDrawing" xmlns:wp="http://schemas.openxmlformats.org/drawingml/2006/wordprocessingDrawing" xmlns:w10="urn:schemas-microsoft-com:office:word" xmlns:w="http://schemas.openxmlformats.org/wordprocessingml/2006/main" xmlns:w14="http://schemas.microsoft.com/office/word/2010/wordml" xmlns:w15="http://schemas.microsoft.com/office/word/2012/wordml" xmlns:w16cid="http://schemas.microsoft.com/office/word/2016/wordml/cid" xmlns:w16se="http://schemas.microsoft.com/office/word/2015/wordml/symex" xmlns:wpg="http://schemas.microsoft.com/office/word/2010/wordprocessingGroup" xmlns:wpi="http://schemas.microsoft.com/office/word/2010/wordprocessingInk" xmlns:wne="http://schemas.microsoft.com/office/word/2006/wordml" xmlns:wps="http://schemas.microsoft.com/office/word/2010/wordprocessingShape" mc:Ignorable="w14 w15 w16se w16cid wp14">
+<w:document xmlns:wpc="http://schemas.microsoft.com/office/word/2010/wordprocessingCanvas" xmlns:cx="http://schemas.microsoft.com/office/drawing/2014/chartex" xmlns:cx1="http://schemas.microsoft.com/office/drawing/2015/9/8/chartex" xmlns:mc="http://schemas.openxmlformats.org/markup-compatibility/2006" xmlns:o="urn:schemas-microsoft-com:office:office" xmlns:r="http://schemas.openxmlformats.org/officeDocument/2006/relationships" xmlns:m="http://schemas.openxmlformats.org/officeDocument/2006/math" xmlns:v="urn:schemas-microsoft-com:vml" xmlns:wp14="http://schemas.microsoft.com/office/word/2010/wordprocessingDrawing" xmlns:wp="http://schemas.openxmlformats.org/drawingml/2006/wordprocessingDrawing" xmlns:w10="urn:schemas-microsoft-com:office:word" xmlns:w="http://schemas.openxmlformats.org/wordprocessingml/2006/main" xmlns:w14="http://schemas.microsoft.com/office/word/2010/wordml" xmlns:w15="http://schemas.microsoft.com/office/word/2012/wordml" xmlns:w16se="http://schemas.microsoft.com/office/word/2015/wordml/symex" xmlns:wpg="http://schemas.microsoft.com/office/word/2010/wordprocessingGroup" xmlns:wpi="http://schemas.microsoft.com/office/word/2010/wordprocessingInk" xmlns:wne="http://schemas.microsoft.com/office/word/2006/wordml" xmlns:wps="http://schemas.microsoft.com/office/word/2010/wordprocessingShape" mc:Ignorable="w14 w15 w16se wp14">
   <w:body>
     <w:p>
       <w:pPr>
@@ -196,7 +196,21 @@
         <w:rPr>
           <w:lang w:val="es-AR"/>
         </w:rPr>
-        <w:t xml:space="preserve">Se heredan todos los demás miembros pero </w:t>
+        <w:t xml:space="preserve">Se heredan todos los demás </w:t>
+      </w:r>
+      <w:proofErr w:type="gramStart"/>
+      <w:r>
+        <w:rPr>
+          <w:lang w:val="es-AR"/>
+        </w:rPr>
+        <w:t>miembros</w:t>
+      </w:r>
+      <w:proofErr w:type="gramEnd"/>
+      <w:r>
+        <w:rPr>
+          <w:lang w:val="es-AR"/>
+        </w:rPr>
+        <w:t xml:space="preserve"> pero </w:t>
       </w:r>
       <w:r>
         <w:rPr>
@@ -379,7 +393,14 @@
         <w:rPr>
           <w:lang w:val="es-AR"/>
         </w:rPr>
-        <w:t xml:space="preserve"> para pasar de forma explícita los parámetros al constructor de la clase base. Si no se realiza una llamada explícita a un constructor de clase base, el compilador de </w:t>
+        <w:t xml:space="preserve"> para pasar de forma explícita los parámetros al constructor de la clase base. </w:t>
+      </w:r>
+      <w:bookmarkStart w:id="0" w:name="_GoBack"/>
+      <w:r>
+        <w:rPr>
+          <w:lang w:val="es-AR"/>
+        </w:rPr>
+        <w:t xml:space="preserve">Si no se realiza una llamada explícita a un constructor de clase base, el compilador de </w:t>
       </w:r>
       <w:r>
         <w:rPr>
@@ -394,6 +415,7 @@
         <w:t xml:space="preserve"> proporciona automáticamente una llamada al constructor sin parámetros o predeterminado de la clase base. </w:t>
       </w:r>
     </w:p>
+    <w:bookmarkEnd w:id="0"/>
     <w:p>
       <w:pPr>
         <w:rPr>
@@ -406,8 +428,325 @@
         </w:rPr>
         <w:t xml:space="preserve">Una clase derivada no puede ser más accesible que su clase base. </w:t>
       </w:r>
-      <w:bookmarkStart w:id="0" w:name="_GoBack"/>
-      <w:bookmarkEnd w:id="0"/>
+    </w:p>
+    <w:p>
+      <w:pPr>
+        <w:pStyle w:val="HTMLconformatoprevio"/>
+        <w:shd w:val="clear" w:color="auto" w:fill="EFF0F1"/>
+        <w:textAlignment w:val="baseline"/>
+        <w:rPr>
+          <w:rStyle w:val="pln"/>
+          <w:rFonts w:ascii="inherit" w:hAnsi="inherit"/>
+          <w:color w:val="303336"/>
+          <w:bdr w:val="none" w:sz="0" w:space="0" w:color="auto" w:frame="1"/>
+          <w:shd w:val="clear" w:color="auto" w:fill="EFF0F1"/>
+          <w:lang w:val="en-US"/>
+        </w:rPr>
+      </w:pPr>
+      <w:r>
+        <w:rPr>
+          <w:rStyle w:val="pln"/>
+          <w:rFonts w:ascii="inherit" w:hAnsi="inherit"/>
+          <w:color w:val="303336"/>
+          <w:bdr w:val="none" w:sz="0" w:space="0" w:color="auto" w:frame="1"/>
+          <w:shd w:val="clear" w:color="auto" w:fill="EFF0F1"/>
+          <w:lang w:val="en-US"/>
+        </w:rPr>
+        <w:t>+--------------+---+-------------------------+------------------+---------------------+</w:t>
+      </w:r>
+    </w:p>
+    <w:p>
+      <w:pPr>
+        <w:pStyle w:val="HTMLconformatoprevio"/>
+        <w:shd w:val="clear" w:color="auto" w:fill="EFF0F1"/>
+        <w:textAlignment w:val="baseline"/>
+        <w:rPr>
+          <w:rStyle w:val="pln"/>
+          <w:rFonts w:ascii="inherit" w:hAnsi="inherit"/>
+          <w:color w:val="303336"/>
+          <w:bdr w:val="none" w:sz="0" w:space="0" w:color="auto" w:frame="1"/>
+          <w:shd w:val="clear" w:color="auto" w:fill="EFF0F1"/>
+          <w:lang w:val="en-US"/>
+        </w:rPr>
+      </w:pPr>
+      <w:proofErr w:type="gramStart"/>
+      <w:r>
+        <w:rPr>
+          <w:rStyle w:val="pln"/>
+          <w:rFonts w:ascii="inherit" w:hAnsi="inherit"/>
+          <w:color w:val="303336"/>
+          <w:bdr w:val="none" w:sz="0" w:space="0" w:color="auto" w:frame="1"/>
+          <w:shd w:val="clear" w:color="auto" w:fill="EFF0F1"/>
+          <w:lang w:val="en-US"/>
+        </w:rPr>
+        <w:t>|  Class</w:t>
+      </w:r>
+      <w:proofErr w:type="gramEnd"/>
+      <w:r>
+        <w:rPr>
+          <w:rStyle w:val="pln"/>
+          <w:rFonts w:ascii="inherit" w:hAnsi="inherit"/>
+          <w:color w:val="303336"/>
+          <w:bdr w:val="none" w:sz="0" w:space="0" w:color="auto" w:frame="1"/>
+          <w:shd w:val="clear" w:color="auto" w:fill="EFF0F1"/>
+          <w:lang w:val="en-US"/>
+        </w:rPr>
+        <w:t xml:space="preserve"> Type  |   | Can inherit from others | Can be inherited | Can be instantiated | </w:t>
+      </w:r>
+    </w:p>
+    <w:p>
+      <w:pPr>
+        <w:pStyle w:val="HTMLconformatoprevio"/>
+        <w:shd w:val="clear" w:color="auto" w:fill="EFF0F1"/>
+        <w:textAlignment w:val="baseline"/>
+        <w:rPr>
+          <w:rStyle w:val="pln"/>
+          <w:rFonts w:ascii="inherit" w:hAnsi="inherit"/>
+          <w:color w:val="303336"/>
+          <w:bdr w:val="none" w:sz="0" w:space="0" w:color="auto" w:frame="1"/>
+          <w:shd w:val="clear" w:color="auto" w:fill="EFF0F1"/>
+          <w:lang w:val="en-US"/>
+        </w:rPr>
+      </w:pPr>
+      <w:r>
+        <w:rPr>
+          <w:rStyle w:val="pln"/>
+          <w:rFonts w:ascii="inherit" w:hAnsi="inherit"/>
+          <w:color w:val="303336"/>
+          <w:bdr w:val="none" w:sz="0" w:space="0" w:color="auto" w:frame="1"/>
+          <w:shd w:val="clear" w:color="auto" w:fill="EFF0F1"/>
+          <w:lang w:val="en-US"/>
+        </w:rPr>
+        <w:t>|--------------|---|-------------------------+------------------+---------------------+</w:t>
+      </w:r>
+    </w:p>
+    <w:p>
+      <w:pPr>
+        <w:pStyle w:val="HTMLconformatoprevio"/>
+        <w:shd w:val="clear" w:color="auto" w:fill="EFF0F1"/>
+        <w:textAlignment w:val="baseline"/>
+        <w:rPr>
+          <w:rStyle w:val="pln"/>
+          <w:rFonts w:ascii="inherit" w:hAnsi="inherit"/>
+          <w:color w:val="303336"/>
+          <w:bdr w:val="none" w:sz="0" w:space="0" w:color="auto" w:frame="1"/>
+          <w:shd w:val="clear" w:color="auto" w:fill="EFF0F1"/>
+          <w:lang w:val="en-US"/>
+        </w:rPr>
+      </w:pPr>
+      <w:r>
+        <w:rPr>
+          <w:rStyle w:val="pln"/>
+          <w:rFonts w:ascii="inherit" w:hAnsi="inherit"/>
+          <w:color w:val="303336"/>
+          <w:bdr w:val="none" w:sz="0" w:space="0" w:color="auto" w:frame="1"/>
+          <w:shd w:val="clear" w:color="auto" w:fill="EFF0F1"/>
+          <w:lang w:val="en-US"/>
+        </w:rPr>
+        <w:t xml:space="preserve">| normal       </w:t>
+      </w:r>
+      <w:proofErr w:type="gramStart"/>
+      <w:r>
+        <w:rPr>
+          <w:rStyle w:val="pln"/>
+          <w:rFonts w:ascii="inherit" w:hAnsi="inherit"/>
+          <w:color w:val="303336"/>
+          <w:bdr w:val="none" w:sz="0" w:space="0" w:color="auto" w:frame="1"/>
+          <w:shd w:val="clear" w:color="auto" w:fill="EFF0F1"/>
+          <w:lang w:val="en-US"/>
+        </w:rPr>
+        <w:t>| :</w:t>
+      </w:r>
+      <w:proofErr w:type="gramEnd"/>
+      <w:r>
+        <w:rPr>
+          <w:rStyle w:val="pln"/>
+          <w:rFonts w:ascii="inherit" w:hAnsi="inherit"/>
+          <w:color w:val="303336"/>
+          <w:bdr w:val="none" w:sz="0" w:space="0" w:color="auto" w:frame="1"/>
+          <w:shd w:val="clear" w:color="auto" w:fill="EFF0F1"/>
+          <w:lang w:val="en-US"/>
+        </w:rPr>
+        <w:t xml:space="preserve"> |          YES            |        YES       |         YES         |</w:t>
+      </w:r>
+    </w:p>
+    <w:p>
+      <w:pPr>
+        <w:pStyle w:val="HTMLconformatoprevio"/>
+        <w:shd w:val="clear" w:color="auto" w:fill="EFF0F1"/>
+        <w:textAlignment w:val="baseline"/>
+        <w:rPr>
+          <w:rStyle w:val="pln"/>
+          <w:rFonts w:ascii="inherit" w:hAnsi="inherit"/>
+          <w:color w:val="303336"/>
+          <w:bdr w:val="none" w:sz="0" w:space="0" w:color="auto" w:frame="1"/>
+          <w:shd w:val="clear" w:color="auto" w:fill="EFF0F1"/>
+          <w:lang w:val="en-US"/>
+        </w:rPr>
+      </w:pPr>
+      <w:r>
+        <w:rPr>
+          <w:rStyle w:val="pln"/>
+          <w:rFonts w:ascii="inherit" w:hAnsi="inherit"/>
+          <w:color w:val="303336"/>
+          <w:bdr w:val="none" w:sz="0" w:space="0" w:color="auto" w:frame="1"/>
+          <w:shd w:val="clear" w:color="auto" w:fill="EFF0F1"/>
+          <w:lang w:val="en-US"/>
+        </w:rPr>
+        <w:t xml:space="preserve">| abstract     </w:t>
+      </w:r>
+      <w:proofErr w:type="gramStart"/>
+      <w:r>
+        <w:rPr>
+          <w:rStyle w:val="pln"/>
+          <w:rFonts w:ascii="inherit" w:hAnsi="inherit"/>
+          <w:color w:val="303336"/>
+          <w:bdr w:val="none" w:sz="0" w:space="0" w:color="auto" w:frame="1"/>
+          <w:shd w:val="clear" w:color="auto" w:fill="EFF0F1"/>
+          <w:lang w:val="en-US"/>
+        </w:rPr>
+        <w:t>| :</w:t>
+      </w:r>
+      <w:proofErr w:type="gramEnd"/>
+      <w:r>
+        <w:rPr>
+          <w:rStyle w:val="pln"/>
+          <w:rFonts w:ascii="inherit" w:hAnsi="inherit"/>
+          <w:color w:val="303336"/>
+          <w:bdr w:val="none" w:sz="0" w:space="0" w:color="auto" w:frame="1"/>
+          <w:shd w:val="clear" w:color="auto" w:fill="EFF0F1"/>
+          <w:lang w:val="en-US"/>
+        </w:rPr>
+        <w:t xml:space="preserve"> |          YES            |        YES       |         NO          |</w:t>
+      </w:r>
+    </w:p>
+    <w:p>
+      <w:pPr>
+        <w:pStyle w:val="HTMLconformatoprevio"/>
+        <w:shd w:val="clear" w:color="auto" w:fill="EFF0F1"/>
+        <w:textAlignment w:val="baseline"/>
+        <w:rPr>
+          <w:rStyle w:val="pln"/>
+          <w:rFonts w:ascii="inherit" w:hAnsi="inherit"/>
+          <w:color w:val="303336"/>
+          <w:bdr w:val="none" w:sz="0" w:space="0" w:color="auto" w:frame="1"/>
+          <w:shd w:val="clear" w:color="auto" w:fill="EFF0F1"/>
+          <w:lang w:val="en-US"/>
+        </w:rPr>
+      </w:pPr>
+      <w:r>
+        <w:rPr>
+          <w:rStyle w:val="pln"/>
+          <w:rFonts w:ascii="inherit" w:hAnsi="inherit"/>
+          <w:color w:val="303336"/>
+          <w:bdr w:val="none" w:sz="0" w:space="0" w:color="auto" w:frame="1"/>
+          <w:shd w:val="clear" w:color="auto" w:fill="EFF0F1"/>
+          <w:lang w:val="en-US"/>
+        </w:rPr>
+        <w:t xml:space="preserve">| sealed       </w:t>
+      </w:r>
+      <w:proofErr w:type="gramStart"/>
+      <w:r>
+        <w:rPr>
+          <w:rStyle w:val="pln"/>
+          <w:rFonts w:ascii="inherit" w:hAnsi="inherit"/>
+          <w:color w:val="303336"/>
+          <w:bdr w:val="none" w:sz="0" w:space="0" w:color="auto" w:frame="1"/>
+          <w:shd w:val="clear" w:color="auto" w:fill="EFF0F1"/>
+          <w:lang w:val="en-US"/>
+        </w:rPr>
+        <w:t>| :</w:t>
+      </w:r>
+      <w:proofErr w:type="gramEnd"/>
+      <w:r>
+        <w:rPr>
+          <w:rStyle w:val="pln"/>
+          <w:rFonts w:ascii="inherit" w:hAnsi="inherit"/>
+          <w:color w:val="303336"/>
+          <w:bdr w:val="none" w:sz="0" w:space="0" w:color="auto" w:frame="1"/>
+          <w:shd w:val="clear" w:color="auto" w:fill="EFF0F1"/>
+          <w:lang w:val="en-US"/>
+        </w:rPr>
+        <w:t xml:space="preserve"> |          YES            |        NO        |         YES         |</w:t>
+      </w:r>
+    </w:p>
+    <w:p>
+      <w:pPr>
+        <w:pStyle w:val="HTMLconformatoprevio"/>
+        <w:shd w:val="clear" w:color="auto" w:fill="EFF0F1"/>
+        <w:textAlignment w:val="baseline"/>
+        <w:rPr>
+          <w:rStyle w:val="pln"/>
+          <w:rFonts w:ascii="inherit" w:hAnsi="inherit"/>
+          <w:color w:val="303336"/>
+          <w:bdr w:val="none" w:sz="0" w:space="0" w:color="auto" w:frame="1"/>
+          <w:shd w:val="clear" w:color="auto" w:fill="EFF0F1"/>
+          <w:lang w:val="en-US"/>
+        </w:rPr>
+      </w:pPr>
+      <w:r>
+        <w:rPr>
+          <w:rStyle w:val="pln"/>
+          <w:rFonts w:ascii="inherit" w:hAnsi="inherit"/>
+          <w:color w:val="303336"/>
+          <w:bdr w:val="none" w:sz="0" w:space="0" w:color="auto" w:frame="1"/>
+          <w:shd w:val="clear" w:color="auto" w:fill="EFF0F1"/>
+          <w:lang w:val="en-US"/>
+        </w:rPr>
+        <w:t xml:space="preserve">| static       </w:t>
+      </w:r>
+      <w:proofErr w:type="gramStart"/>
+      <w:r>
+        <w:rPr>
+          <w:rStyle w:val="pln"/>
+          <w:rFonts w:ascii="inherit" w:hAnsi="inherit"/>
+          <w:color w:val="303336"/>
+          <w:bdr w:val="none" w:sz="0" w:space="0" w:color="auto" w:frame="1"/>
+          <w:shd w:val="clear" w:color="auto" w:fill="EFF0F1"/>
+          <w:lang w:val="en-US"/>
+        </w:rPr>
+        <w:t>| :</w:t>
+      </w:r>
+      <w:proofErr w:type="gramEnd"/>
+      <w:r>
+        <w:rPr>
+          <w:rStyle w:val="pln"/>
+          <w:rFonts w:ascii="inherit" w:hAnsi="inherit"/>
+          <w:color w:val="303336"/>
+          <w:bdr w:val="none" w:sz="0" w:space="0" w:color="auto" w:frame="1"/>
+          <w:shd w:val="clear" w:color="auto" w:fill="EFF0F1"/>
+          <w:lang w:val="en-US"/>
+        </w:rPr>
+        <w:t xml:space="preserve"> |          NO             |        NO        |         NO          |</w:t>
+      </w:r>
+    </w:p>
+    <w:p>
+      <w:pPr>
+        <w:pStyle w:val="HTMLconformatoprevio"/>
+        <w:shd w:val="clear" w:color="auto" w:fill="EFF0F1"/>
+        <w:textAlignment w:val="baseline"/>
+        <w:rPr>
+          <w:rFonts w:ascii="Consolas" w:hAnsi="Consolas"/>
+          <w:color w:val="393318"/>
+        </w:rPr>
+      </w:pPr>
+      <w:r>
+        <w:rPr>
+          <w:rStyle w:val="pln"/>
+          <w:rFonts w:ascii="inherit" w:hAnsi="inherit"/>
+          <w:color w:val="303336"/>
+          <w:bdr w:val="none" w:sz="0" w:space="0" w:color="auto" w:frame="1"/>
+          <w:shd w:val="clear" w:color="auto" w:fill="EFF0F1"/>
+        </w:rPr>
+        <w:t>+--------------+---+-------------------------+------------------+---------------------+</w:t>
+      </w:r>
+    </w:p>
+    <w:p>
+      <w:pPr>
+        <w:rPr>
+          <w:lang w:val="es-AR"/>
+        </w:rPr>
+      </w:pPr>
     </w:p>
     <w:p>
       <w:pPr>
@@ -441,7 +780,7 @@
 </file>
 
 <file path=word/styles.xml><?xml version="1.0" encoding="utf-8"?>
-<w:styles xmlns:mc="http://schemas.openxmlformats.org/markup-compatibility/2006" xmlns:r="http://schemas.openxmlformats.org/officeDocument/2006/relationships" xmlns:w="http://schemas.openxmlformats.org/wordprocessingml/2006/main" xmlns:w14="http://schemas.microsoft.com/office/word/2010/wordml" xmlns:w15="http://schemas.microsoft.com/office/word/2012/wordml" xmlns:w16cid="http://schemas.microsoft.com/office/word/2016/wordml/cid" xmlns:w16se="http://schemas.microsoft.com/office/word/2015/wordml/symex" mc:Ignorable="w14 w15 w16se w16cid">
+<w:styles xmlns:mc="http://schemas.openxmlformats.org/markup-compatibility/2006" xmlns:r="http://schemas.openxmlformats.org/officeDocument/2006/relationships" xmlns:w="http://schemas.openxmlformats.org/wordprocessingml/2006/main" xmlns:w14="http://schemas.microsoft.com/office/word/2010/wordml" xmlns:w15="http://schemas.microsoft.com/office/word/2012/wordml" xmlns:w16se="http://schemas.microsoft.com/office/word/2015/wordml/symex" mc:Ignorable="w14 w15 w16se">
   <w:docDefaults>
     <w:rPrDefault>
       <w:rPr>
@@ -457,7 +796,7 @@
       </w:pPr>
     </w:pPrDefault>
   </w:docDefaults>
-  <w:latentStyles w:defLockedState="0" w:defUIPriority="99" w:defSemiHidden="0" w:defUnhideWhenUsed="0" w:defQFormat="0" w:count="375">
+  <w:latentStyles w:defLockedState="0" w:defUIPriority="99" w:defSemiHidden="0" w:defUnhideWhenUsed="0" w:defQFormat="0" w:count="371">
     <w:lsdException w:name="Normal" w:uiPriority="0" w:qFormat="1"/>
     <w:lsdException w:name="heading 1" w:uiPriority="9" w:qFormat="1"/>
     <w:lsdException w:name="heading 2" w:semiHidden="1" w:uiPriority="9" w:unhideWhenUsed="1" w:qFormat="1"/>
@@ -829,20 +1168,16 @@
     <w:lsdException w:name="List Table 5 Dark Accent 6" w:uiPriority="50"/>
     <w:lsdException w:name="List Table 6 Colorful Accent 6" w:uiPriority="51"/>
     <w:lsdException w:name="List Table 7 Colorful Accent 6" w:uiPriority="52"/>
-    <w:lsdException w:name="Mention" w:semiHidden="1" w:unhideWhenUsed="1"/>
-    <w:lsdException w:name="Smart Hyperlink" w:semiHidden="1" w:unhideWhenUsed="1"/>
-    <w:lsdException w:name="Hashtag" w:semiHidden="1" w:unhideWhenUsed="1"/>
-    <w:lsdException w:name="Unresolved Mention" w:semiHidden="1" w:unhideWhenUsed="1"/>
   </w:latentStyles>
   <w:style w:type="paragraph" w:default="1" w:styleId="Normal">
     <w:name w:val="Normal"/>
     <w:qFormat/>
   </w:style>
-  <w:style w:type="paragraph" w:styleId="Heading3">
+  <w:style w:type="paragraph" w:styleId="Ttulo3">
     <w:name w:val="heading 3"/>
     <w:basedOn w:val="Normal"/>
     <w:next w:val="Normal"/>
-    <w:link w:val="Heading3Char"/>
+    <w:link w:val="Ttulo3Car"/>
     <w:uiPriority w:val="9"/>
     <w:unhideWhenUsed/>
     <w:qFormat/>
@@ -860,13 +1195,13 @@
       <w:szCs w:val="24"/>
     </w:rPr>
   </w:style>
-  <w:style w:type="character" w:default="1" w:styleId="DefaultParagraphFont">
+  <w:style w:type="character" w:default="1" w:styleId="Fuentedeprrafopredeter">
     <w:name w:val="Default Paragraph Font"/>
     <w:uiPriority w:val="1"/>
     <w:semiHidden/>
     <w:unhideWhenUsed/>
   </w:style>
-  <w:style w:type="table" w:default="1" w:styleId="TableNormal">
+  <w:style w:type="table" w:default="1" w:styleId="Tablanormal">
     <w:name w:val="Normal Table"/>
     <w:uiPriority w:val="99"/>
     <w:semiHidden/>
@@ -881,16 +1216,16 @@
       </w:tblCellMar>
     </w:tblPr>
   </w:style>
-  <w:style w:type="numbering" w:default="1" w:styleId="NoList">
+  <w:style w:type="numbering" w:default="1" w:styleId="Sinlista">
     <w:name w:val="No List"/>
     <w:uiPriority w:val="99"/>
     <w:semiHidden/>
     <w:unhideWhenUsed/>
   </w:style>
-  <w:style w:type="character" w:customStyle="1" w:styleId="Heading3Char">
-    <w:name w:val="Heading 3 Char"/>
-    <w:basedOn w:val="DefaultParagraphFont"/>
-    <w:link w:val="Heading3"/>
+  <w:style w:type="character" w:customStyle="1" w:styleId="Ttulo3Car">
+    <w:name w:val="Título 3 Car"/>
+    <w:basedOn w:val="Fuentedeprrafopredeter"/>
+    <w:link w:val="Ttulo3"/>
     <w:uiPriority w:val="9"/>
     <w:rsid w:val="00645652"/>
     <w:rPr>
@@ -898,6 +1233,91 @@
       <w:color w:val="1F3763" w:themeColor="accent1" w:themeShade="7F"/>
       <w:sz w:val="24"/>
       <w:szCs w:val="24"/>
+    </w:rPr>
+  </w:style>
+  <w:style w:type="paragraph" w:styleId="HTMLconformatoprevio">
+    <w:name w:val="HTML Preformatted"/>
+    <w:basedOn w:val="Normal"/>
+    <w:link w:val="HTMLconformatoprevioCar"/>
+    <w:uiPriority w:val="99"/>
+    <w:semiHidden/>
+    <w:unhideWhenUsed/>
+    <w:rsid w:val="00694B58"/>
+    <w:pPr>
+      <w:tabs>
+        <w:tab w:val="left" w:pos="916"/>
+        <w:tab w:val="left" w:pos="1832"/>
+        <w:tab w:val="left" w:pos="2748"/>
+        <w:tab w:val="left" w:pos="3664"/>
+        <w:tab w:val="left" w:pos="4580"/>
+        <w:tab w:val="left" w:pos="5496"/>
+        <w:tab w:val="left" w:pos="6412"/>
+        <w:tab w:val="left" w:pos="7328"/>
+        <w:tab w:val="left" w:pos="8244"/>
+        <w:tab w:val="left" w:pos="9160"/>
+        <w:tab w:val="left" w:pos="10076"/>
+        <w:tab w:val="left" w:pos="10992"/>
+        <w:tab w:val="left" w:pos="11908"/>
+        <w:tab w:val="left" w:pos="12824"/>
+        <w:tab w:val="left" w:pos="13740"/>
+        <w:tab w:val="left" w:pos="14656"/>
+      </w:tabs>
+      <w:spacing w:after="0" w:line="240" w:lineRule="auto"/>
+    </w:pPr>
+    <w:rPr>
+      <w:rFonts w:ascii="Courier New" w:eastAsia="Times New Roman" w:hAnsi="Courier New" w:cs="Courier New"/>
+      <w:sz w:val="20"/>
+      <w:szCs w:val="20"/>
+      <w:lang w:val="es-AR" w:eastAsia="es-AR"/>
+    </w:rPr>
+  </w:style>
+  <w:style w:type="character" w:customStyle="1" w:styleId="HTMLconformatoprevioCar">
+    <w:name w:val="HTML con formato previo Car"/>
+    <w:basedOn w:val="Fuentedeprrafopredeter"/>
+    <w:link w:val="HTMLconformatoprevio"/>
+    <w:uiPriority w:val="99"/>
+    <w:semiHidden/>
+    <w:rsid w:val="00694B58"/>
+    <w:rPr>
+      <w:rFonts w:ascii="Courier New" w:eastAsia="Times New Roman" w:hAnsi="Courier New" w:cs="Courier New"/>
+      <w:sz w:val="20"/>
+      <w:szCs w:val="20"/>
+      <w:lang w:val="es-AR" w:eastAsia="es-AR"/>
+    </w:rPr>
+  </w:style>
+  <w:style w:type="character" w:customStyle="1" w:styleId="pln">
+    <w:name w:val="pln"/>
+    <w:basedOn w:val="Fuentedeprrafopredeter"/>
+    <w:rsid w:val="00694B58"/>
+  </w:style>
+  <w:style w:type="paragraph" w:styleId="Textodeglobo">
+    <w:name w:val="Balloon Text"/>
+    <w:basedOn w:val="Normal"/>
+    <w:link w:val="TextodegloboCar"/>
+    <w:uiPriority w:val="99"/>
+    <w:semiHidden/>
+    <w:unhideWhenUsed/>
+    <w:rsid w:val="006B73D6"/>
+    <w:pPr>
+      <w:spacing w:after="0" w:line="240" w:lineRule="auto"/>
+    </w:pPr>
+    <w:rPr>
+      <w:rFonts w:ascii="Segoe UI" w:hAnsi="Segoe UI" w:cs="Segoe UI"/>
+      <w:sz w:val="18"/>
+      <w:szCs w:val="18"/>
+    </w:rPr>
+  </w:style>
+  <w:style w:type="character" w:customStyle="1" w:styleId="TextodegloboCar">
+    <w:name w:val="Texto de globo Car"/>
+    <w:basedOn w:val="Fuentedeprrafopredeter"/>
+    <w:link w:val="Textodeglobo"/>
+    <w:uiPriority w:val="99"/>
+    <w:semiHidden/>
+    <w:rsid w:val="006B73D6"/>
+    <w:rPr>
+      <w:rFonts w:ascii="Segoe UI" w:hAnsi="Segoe UI" w:cs="Segoe UI"/>
+      <w:sz w:val="18"/>
+      <w:szCs w:val="18"/>
     </w:rPr>
   </w:style>
 </w:styles>

</xml_diff>